<commit_message>
Added lines of code to report
</commit_message>
<xml_diff>
--- a/docs/IntermedReportWeek6.docx
+++ b/docs/IntermedReportWeek6.docx
@@ -63,8 +63,6 @@
       <w:r>
         <w:t>Beginning roll competition</w:t>
       </w:r>
-      <w:bookmarkStart w:id="0" w:name="_GoBack"/>
-      <w:bookmarkEnd w:id="0"/>
     </w:p>
     <w:p>
       <w:pPr>
@@ -87,13 +85,7 @@
         </w:numPr>
       </w:pPr>
       <w:r>
-        <w:t>P</w:t>
-      </w:r>
-      <w:r>
-        <w:t xml:space="preserve">layers earn cards when </w:t>
-      </w:r>
-      <w:r>
-        <w:t>hexes are rolled</w:t>
+        <w:t>Players earn cards when hexes are rolled</w:t>
       </w:r>
     </w:p>
     <w:p>
@@ -105,16 +97,7 @@
         </w:numPr>
       </w:pPr>
       <w:r>
-        <w:t>P</w:t>
-      </w:r>
-      <w:r>
-        <w:t xml:space="preserve">layers use cards </w:t>
-      </w:r>
-      <w:r>
-        <w:t>when building and then receive Victory P</w:t>
-      </w:r>
-      <w:r>
-        <w:t>oints</w:t>
+        <w:t>Players use cards when building and then receive Victory Points</w:t>
       </w:r>
     </w:p>
     <w:p>
@@ -126,13 +109,7 @@
         </w:numPr>
       </w:pPr>
       <w:r>
-        <w:t>T</w:t>
-      </w:r>
-      <w:r>
-        <w:t>he g</w:t>
-      </w:r>
-      <w:r>
-        <w:t>ame ends when a player gets 10</w:t>
+        <w:t>The game ends when a player gets 10</w:t>
       </w:r>
     </w:p>
     <w:p/>
@@ -222,7 +199,7 @@
         </w:numPr>
       </w:pPr>
       <w:r>
-        <w:t xml:space="preserve">Davis: </w:t>
+        <w:t>Davis: ~475</w:t>
       </w:r>
     </w:p>
     <w:p>
@@ -236,6 +213,9 @@
       <w:r>
         <w:t xml:space="preserve">Ethan: </w:t>
       </w:r>
+      <w:r>
+        <w:t>~400</w:t>
+      </w:r>
     </w:p>
     <w:p>
       <w:pPr>
@@ -247,6 +227,9 @@
       </w:pPr>
       <w:r>
         <w:t xml:space="preserve">Andrew: </w:t>
+      </w:r>
+      <w:r>
+        <w:t>~650</w:t>
       </w:r>
     </w:p>
     <w:sectPr>

</xml_diff>